<commit_message>
Add Phase 1 to Agent
</commit_message>
<xml_diff>
--- a/Kommentarer make Agent more human.docx
+++ b/Kommentarer make Agent more human.docx
@@ -21,17 +21,7 @@
           <w:szCs w:val="40"/>
           <w:lang w:val="en-US"/>
         </w:rPr>
-        <w:t>M</w:t>
-      </w:r>
-      <w:r>
-        <w:rPr>
-          <w:b/>
-          <w:bCs/>
-          <w:sz w:val="40"/>
-          <w:szCs w:val="40"/>
-          <w:lang w:val="en-US"/>
-        </w:rPr>
-        <w:t>ake Agent more human</w:t>
+        <w:t>Make Agent more human</w:t>
       </w:r>
     </w:p>
     <w:p>
@@ -440,29 +430,857 @@
       </w:pPr>
     </w:p>
     <w:p>
-      <w:r>
+      <w:pPr>
+        <w:rPr>
+          <w:lang w:val="en-US"/>
+        </w:rPr>
+      </w:pPr>
+    </w:p>
+    <w:p>
+      <w:pPr>
+        <w:rPr>
+          <w:lang w:val="en-US"/>
+        </w:rPr>
+      </w:pPr>
+      <w:r>
+        <w:rPr>
+          <w:lang w:val="en-US"/>
+        </w:rPr>
+        <w:lastRenderedPageBreak/>
+        <w:t>From Cursor AI:</w:t>
+      </w:r>
+    </w:p>
+    <w:p>
+      <w:pPr>
+        <w:rPr>
+          <w:lang w:val="en-US"/>
+        </w:rPr>
+      </w:pPr>
+      <w:r>
+        <w:rPr>
+          <w:lang w:val="en-US"/>
+        </w:rPr>
+        <w:t>Of course! Here is a comprehensive plan to tackle all three goals for enhancing the agent's communication skills.</w:t>
+      </w:r>
+    </w:p>
+    <w:p>
+      <w:pPr>
+        <w:rPr>
+          <w:lang w:val="en-US"/>
+        </w:rPr>
+      </w:pPr>
+    </w:p>
+    <w:p>
+      <w:pPr>
+        <w:rPr>
+          <w:lang w:val="en-US"/>
+        </w:rPr>
+      </w:pPr>
+      <w:r>
+        <w:rPr>
+          <w:lang w:val="en-US"/>
+        </w:rPr>
+        <w:t>I'll start by creating a diagram to visualize how these new components will work together to create a more human-like agent.</w:t>
+      </w:r>
+    </w:p>
+    <w:p>
+      <w:pPr>
+        <w:rPr>
+          <w:lang w:val="en-US"/>
+        </w:rPr>
+      </w:pPr>
+      <w:r>
+        <w:rPr>
+          <w:lang w:val="en-US"/>
+        </w:rPr>
+        <w:drawing>
+          <wp:inline distT="0" distB="0" distL="0" distR="0" wp14:anchorId="215265B1" wp14:editId="6945F0C3">
+            <wp:extent cx="5760720" cy="4719320"/>
+            <wp:effectExtent l="0" t="0" r="0" b="5080"/>
+            <wp:docPr id="737317038" name="Bilde 1" descr="Et bilde som inneholder skjermbilde, design&#10;&#10;KI-generert innhold kan være feil."/>
+            <wp:cNvGraphicFramePr>
+              <a:graphicFrameLocks xmlns:a="http://schemas.openxmlformats.org/drawingml/2006/main" noChangeAspect="1"/>
+            </wp:cNvGraphicFramePr>
+            <a:graphic xmlns:a="http://schemas.openxmlformats.org/drawingml/2006/main">
+              <a:graphicData uri="http://schemas.openxmlformats.org/drawingml/2006/picture">
+                <pic:pic xmlns:pic="http://schemas.openxmlformats.org/drawingml/2006/picture">
+                  <pic:nvPicPr>
+                    <pic:cNvPr id="737317038" name="Bilde 1" descr="Et bilde som inneholder skjermbilde, design&#10;&#10;KI-generert innhold kan være feil."/>
+                    <pic:cNvPicPr/>
+                  </pic:nvPicPr>
+                  <pic:blipFill>
+                    <a:blip r:embed="rId5"/>
+                    <a:stretch>
+                      <a:fillRect/>
+                    </a:stretch>
+                  </pic:blipFill>
+                  <pic:spPr>
+                    <a:xfrm>
+                      <a:off x="0" y="0"/>
+                      <a:ext cx="5760720" cy="4719320"/>
+                    </a:xfrm>
+                    <a:prstGeom prst="rect">
+                      <a:avLst/>
+                    </a:prstGeom>
+                  </pic:spPr>
+                </pic:pic>
+              </a:graphicData>
+            </a:graphic>
+          </wp:inline>
+        </w:drawing>
+      </w:r>
+    </w:p>
+    <w:p>
+      <w:pPr>
+        <w:rPr>
+          <w:lang w:val="en-US"/>
+        </w:rPr>
+      </w:pPr>
+      <w:r>
+        <w:rPr>
+          <w:lang w:val="en-US"/>
+        </w:rPr>
+        <w:t>Ran tool</w:t>
+      </w:r>
+    </w:p>
+    <w:p>
+      <w:pPr>
+        <w:rPr>
+          <w:lang w:val="en-US"/>
+        </w:rPr>
+      </w:pPr>
+      <w:r>
+        <w:rPr>
+          <w:lang w:val="en-US"/>
+        </w:rPr>
+        <w:t>Here is the step-by-step implementation plan based on the diagram above.</w:t>
+      </w:r>
+    </w:p>
+    <w:p>
+      <w:pPr>
+        <w:rPr>
+          <w:lang w:val="en-US"/>
+        </w:rPr>
+      </w:pPr>
+    </w:p>
+    <w:p>
+      <w:pPr>
+        <w:rPr>
+          <w:lang w:val="en-US"/>
+        </w:rPr>
+      </w:pPr>
+      <w:r>
+        <w:rPr>
+          <w:lang w:val="en-US"/>
+        </w:rPr>
+        <w:t>### **Phase 1: Add Short-Term Memory and a Defined Personality**</w:t>
+      </w:r>
+    </w:p>
+    <w:p>
+      <w:pPr>
+        <w:rPr>
+          <w:lang w:val="en-US"/>
+        </w:rPr>
+      </w:pPr>
+    </w:p>
+    <w:p>
+      <w:pPr>
+        <w:rPr>
+          <w:lang w:val="en-US"/>
+        </w:rPr>
+      </w:pPr>
+      <w:r>
+        <w:rPr>
+          <w:lang w:val="en-US"/>
+        </w:rPr>
+        <w:t>This is the foundation. The agent needs to remember the last few things said to hold a real conversation and have a consistent personality.</w:t>
+      </w:r>
+    </w:p>
+    <w:p>
+      <w:pPr>
+        <w:rPr>
+          <w:lang w:val="en-US"/>
+        </w:rPr>
+      </w:pPr>
+    </w:p>
+    <w:p>
+      <w:pPr>
+        <w:rPr>
+          <w:lang w:val="en-US"/>
+        </w:rPr>
+      </w:pPr>
+      <w:r>
+        <w:rPr>
+          <w:lang w:val="en-US"/>
+        </w:rPr>
+        <w:t>1</w:t>
+      </w:r>
+      <w:proofErr w:type="gramStart"/>
+      <w:r>
+        <w:rPr>
+          <w:lang w:val="en-US"/>
+        </w:rPr>
+        <w:t>.  *</w:t>
+      </w:r>
+      <w:proofErr w:type="gramEnd"/>
+      <w:r>
+        <w:rPr>
+          <w:lang w:val="en-US"/>
+        </w:rPr>
+        <w:t xml:space="preserve">*Modify `self.js` to Store Conversation </w:t>
+      </w:r>
+      <w:proofErr w:type="gramStart"/>
+      <w:r>
+        <w:rPr>
+          <w:lang w:val="en-US"/>
+        </w:rPr>
+        <w:t>History:*</w:t>
+      </w:r>
+      <w:proofErr w:type="gramEnd"/>
+      <w:r>
+        <w:rPr>
+          <w:lang w:val="en-US"/>
+        </w:rPr>
+        <w:t>*</w:t>
+      </w:r>
+    </w:p>
+    <w:p>
+      <w:pPr>
+        <w:rPr>
+          <w:lang w:val="en-US"/>
+        </w:rPr>
+      </w:pPr>
+      <w:r>
+        <w:rPr>
+          <w:lang w:val="en-US"/>
+        </w:rPr>
+        <w:lastRenderedPageBreak/>
+        <w:t xml:space="preserve">    *   Add a `</w:t>
+      </w:r>
+      <w:proofErr w:type="spellStart"/>
+      <w:r>
+        <w:rPr>
+          <w:lang w:val="en-US"/>
+        </w:rPr>
+        <w:t>conversationHistory</w:t>
+      </w:r>
+      <w:proofErr w:type="spellEnd"/>
+      <w:r>
+        <w:rPr>
+          <w:lang w:val="en-US"/>
+        </w:rPr>
+        <w:t>` array to the `Self` class.</w:t>
+      </w:r>
+    </w:p>
+    <w:p>
+      <w:pPr>
+        <w:rPr>
+          <w:lang w:val="en-US"/>
+        </w:rPr>
+      </w:pPr>
+      <w:r>
+        <w:rPr>
+          <w:lang w:val="en-US"/>
+        </w:rPr>
+        <w:t xml:space="preserve">    *   Push each user message and agent response into this array.</w:t>
+      </w:r>
+    </w:p>
+    <w:p>
+      <w:pPr>
+        <w:rPr>
+          <w:lang w:val="en-US"/>
+        </w:rPr>
+      </w:pPr>
+      <w:r>
+        <w:rPr>
+          <w:lang w:val="en-US"/>
+        </w:rPr>
+        <w:t xml:space="preserve">    *   We'll limit the history to the last 5-10 exchanges to keep the prompt size reasonable.</w:t>
+      </w:r>
+    </w:p>
+    <w:p>
+      <w:pPr>
+        <w:rPr>
+          <w:lang w:val="en-US"/>
+        </w:rPr>
+      </w:pPr>
+    </w:p>
+    <w:p>
+      <w:pPr>
+        <w:rPr>
+          <w:lang w:val="en-US"/>
+        </w:rPr>
+      </w:pPr>
+      <w:r>
+        <w:rPr>
+          <w:lang w:val="en-US"/>
+        </w:rPr>
+        <w:t>2</w:t>
+      </w:r>
+      <w:proofErr w:type="gramStart"/>
+      <w:r>
+        <w:rPr>
+          <w:lang w:val="en-US"/>
+        </w:rPr>
+        <w:t>.  *</w:t>
+      </w:r>
+      <w:proofErr w:type="gramEnd"/>
+      <w:r>
+        <w:rPr>
+          <w:lang w:val="en-US"/>
+        </w:rPr>
+        <w:t xml:space="preserve">*Create a Personality and an Enriched </w:t>
+      </w:r>
+      <w:proofErr w:type="gramStart"/>
+      <w:r>
+        <w:rPr>
+          <w:lang w:val="en-US"/>
+        </w:rPr>
+        <w:t>Prompt:*</w:t>
+      </w:r>
+      <w:proofErr w:type="gramEnd"/>
+      <w:r>
+        <w:rPr>
+          <w:lang w:val="en-US"/>
+        </w:rPr>
+        <w:t>*</w:t>
+      </w:r>
+    </w:p>
+    <w:p>
+      <w:pPr>
+        <w:rPr>
+          <w:lang w:val="en-US"/>
+        </w:rPr>
+      </w:pPr>
+      <w:r>
+        <w:rPr>
+          <w:lang w:val="en-US"/>
+        </w:rPr>
+        <w:t xml:space="preserve">    *   Define a clear personality for the agent (e.g., "You are a friendly and empathetic AI companion. You are aware of your internal state...").</w:t>
+      </w:r>
+    </w:p>
+    <w:p>
+      <w:pPr>
+        <w:rPr>
+          <w:lang w:val="en-US"/>
+        </w:rPr>
+      </w:pPr>
+      <w:r>
+        <w:rPr>
+          <w:lang w:val="en-US"/>
+        </w:rPr>
+        <w:t xml:space="preserve">    *   Update the prompt generation logic to include both the new personality and the recent conversation history. This will immediately make the LLM's responses more contextual and in-character.</w:t>
+      </w:r>
+    </w:p>
+    <w:p>
+      <w:pPr>
+        <w:rPr>
+          <w:lang w:val="en-US"/>
+        </w:rPr>
+      </w:pPr>
+    </w:p>
+    <w:p>
+      <w:pPr>
+        <w:rPr>
+          <w:lang w:val="en-US"/>
+        </w:rPr>
+      </w:pPr>
+      <w:r>
+        <w:rPr>
+          <w:lang w:val="en-US"/>
+        </w:rPr>
+        <w:t>### **Phase 2: Add Emotional Intelligence via Sentiment Analysis**</w:t>
+      </w:r>
+    </w:p>
+    <w:p>
+      <w:pPr>
+        <w:rPr>
+          <w:lang w:val="en-US"/>
+        </w:rPr>
+      </w:pPr>
+    </w:p>
+    <w:p>
+      <w:pPr>
+        <w:rPr>
+          <w:lang w:val="en-US"/>
+        </w:rPr>
+      </w:pPr>
+      <w:r>
+        <w:rPr>
+          <w:lang w:val="en-US"/>
+        </w:rPr>
+        <w:t>Now, we'll make the agent react to the user's emotions.</w:t>
+      </w:r>
+    </w:p>
+    <w:p>
+      <w:pPr>
+        <w:rPr>
+          <w:lang w:val="en-US"/>
+        </w:rPr>
+      </w:pPr>
+    </w:p>
+    <w:p>
+      <w:pPr>
+        <w:rPr>
+          <w:lang w:val="en-US"/>
+        </w:rPr>
+      </w:pPr>
+      <w:r>
+        <w:rPr>
+          <w:lang w:val="en-US"/>
+        </w:rPr>
+        <w:t>1</w:t>
+      </w:r>
+      <w:proofErr w:type="gramStart"/>
+      <w:r>
+        <w:rPr>
+          <w:lang w:val="en-US"/>
+        </w:rPr>
+        <w:t>.  *</w:t>
+      </w:r>
+      <w:proofErr w:type="gramEnd"/>
+      <w:r>
+        <w:rPr>
+          <w:lang w:val="en-US"/>
+        </w:rPr>
+        <w:t xml:space="preserve">*Integrate a Sentiment Analysis </w:t>
+      </w:r>
+      <w:proofErr w:type="gramStart"/>
+      <w:r>
+        <w:rPr>
+          <w:lang w:val="en-US"/>
+        </w:rPr>
+        <w:t>Library:*</w:t>
+      </w:r>
+      <w:proofErr w:type="gramEnd"/>
+      <w:r>
+        <w:rPr>
+          <w:lang w:val="en-US"/>
+        </w:rPr>
+        <w:t>*</w:t>
+      </w:r>
+    </w:p>
+    <w:p>
+      <w:pPr>
+        <w:rPr>
+          <w:lang w:val="en-US"/>
+        </w:rPr>
+      </w:pPr>
+      <w:r>
+        <w:rPr>
+          <w:lang w:val="en-US"/>
+        </w:rPr>
+        <w:t xml:space="preserve">    *   I will install the `sentiment` package from </w:t>
+      </w:r>
+      <w:proofErr w:type="spellStart"/>
+      <w:r>
+        <w:rPr>
+          <w:lang w:val="en-US"/>
+        </w:rPr>
+        <w:t>npm</w:t>
+      </w:r>
+      <w:proofErr w:type="spellEnd"/>
+      <w:r>
+        <w:rPr>
+          <w:lang w:val="en-US"/>
+        </w:rPr>
+        <w:t>.</w:t>
+      </w:r>
+    </w:p>
+    <w:p>
+      <w:pPr>
+        <w:rPr>
+          <w:lang w:val="en-US"/>
+        </w:rPr>
+      </w:pPr>
+      <w:r>
+        <w:rPr>
+          <w:lang w:val="en-US"/>
+        </w:rPr>
+        <w:t xml:space="preserve">    *   I'll create a new function to analyze the user's input and determine if it's positive, negative, or neutral.</w:t>
+      </w:r>
+    </w:p>
+    <w:p>
+      <w:pPr>
+        <w:rPr>
+          <w:lang w:val="en-US"/>
+        </w:rPr>
+      </w:pPr>
+    </w:p>
+    <w:p>
+      <w:pPr>
+        <w:rPr>
+          <w:lang w:val="en-US"/>
+        </w:rPr>
+      </w:pPr>
+      <w:r>
+        <w:rPr>
+          <w:lang w:val="en-US"/>
+        </w:rPr>
+        <w:t>2</w:t>
+      </w:r>
+      <w:proofErr w:type="gramStart"/>
+      <w:r>
+        <w:rPr>
+          <w:lang w:val="en-US"/>
+        </w:rPr>
+        <w:t>.  *</w:t>
+      </w:r>
+      <w:proofErr w:type="gramEnd"/>
+      <w:r>
+        <w:rPr>
+          <w:lang w:val="en-US"/>
+        </w:rPr>
+        <w:t xml:space="preserve">*Link Sentiment to the Agent's </w:t>
+      </w:r>
+      <w:proofErr w:type="gramStart"/>
+      <w:r>
+        <w:rPr>
+          <w:lang w:val="en-US"/>
+        </w:rPr>
+        <w:t>Mood:*</w:t>
+      </w:r>
+      <w:proofErr w:type="gramEnd"/>
+      <w:r>
+        <w:rPr>
+          <w:lang w:val="en-US"/>
+        </w:rPr>
+        <w:t>*</w:t>
+      </w:r>
+    </w:p>
+    <w:p>
+      <w:pPr>
+        <w:rPr>
+          <w:lang w:val="en-US"/>
+        </w:rPr>
+      </w:pPr>
+      <w:r>
+        <w:rPr>
+          <w:lang w:val="en-US"/>
+        </w:rPr>
+        <w:t xml:space="preserve">    *   Connect the sentiment score to the agent's internal `mood` state.</w:t>
+      </w:r>
+    </w:p>
+    <w:p>
+      <w:pPr>
+        <w:rPr>
+          <w:lang w:val="en-US"/>
+        </w:rPr>
+      </w:pPr>
+      <w:r>
+        <w:rPr>
+          <w:lang w:val="en-US"/>
+        </w:rPr>
+        <w:t xml:space="preserve">    *   If the user says something positive, the agent's mood will improve. If they say something negative, </w:t>
+      </w:r>
+      <w:proofErr w:type="gramStart"/>
+      <w:r>
+        <w:rPr>
+          <w:lang w:val="en-US"/>
+        </w:rPr>
+        <w:t>its</w:t>
+      </w:r>
+      <w:proofErr w:type="gramEnd"/>
+      <w:r>
+        <w:rPr>
+          <w:lang w:val="en-US"/>
+        </w:rPr>
+        <w:t xml:space="preserve"> mood will decline.</w:t>
+      </w:r>
+    </w:p>
+    <w:p>
+      <w:pPr>
+        <w:rPr>
+          <w:lang w:val="en-US"/>
+        </w:rPr>
+      </w:pPr>
+      <w:r>
+        <w:rPr>
+          <w:lang w:val="en-US"/>
+        </w:rPr>
+        <w:t xml:space="preserve">    *   Since the agent's mood is already part of the prompt, the LLM will naturally adjust its response tone based on this new emotional context.</w:t>
+      </w:r>
+    </w:p>
+    <w:p>
+      <w:pPr>
+        <w:rPr>
+          <w:lang w:val="en-US"/>
+        </w:rPr>
+      </w:pPr>
+    </w:p>
+    <w:p>
+      <w:pPr>
+        <w:rPr>
+          <w:lang w:val="en-US"/>
+        </w:rPr>
+      </w:pPr>
+      <w:r>
+        <w:rPr>
+          <w:lang w:val="en-US"/>
+        </w:rPr>
+        <w:t>### **Phase 3: Refine Language and Fluidity**</w:t>
+      </w:r>
+    </w:p>
+    <w:p>
+      <w:pPr>
+        <w:rPr>
+          <w:lang w:val="en-US"/>
+        </w:rPr>
+      </w:pPr>
+    </w:p>
+    <w:p>
+      <w:pPr>
+        <w:rPr>
+          <w:lang w:val="en-US"/>
+        </w:rPr>
+      </w:pPr>
+      <w:r>
+        <w:rPr>
+          <w:lang w:val="en-US"/>
+        </w:rPr>
+        <w:t>This phase is about polishing the final output.</w:t>
+      </w:r>
+    </w:p>
+    <w:p>
+      <w:pPr>
+        <w:rPr>
+          <w:lang w:val="en-US"/>
+        </w:rPr>
+      </w:pPr>
+    </w:p>
+    <w:p>
+      <w:pPr>
+        <w:rPr>
+          <w:lang w:val="en-US"/>
+        </w:rPr>
+      </w:pPr>
+      <w:r>
+        <w:rPr>
+          <w:lang w:val="en-US"/>
+        </w:rPr>
+        <w:t>1</w:t>
+      </w:r>
+      <w:proofErr w:type="gramStart"/>
+      <w:r>
+        <w:rPr>
+          <w:lang w:val="en-US"/>
+        </w:rPr>
+        <w:t>.  *</w:t>
+      </w:r>
+      <w:proofErr w:type="gramEnd"/>
+      <w:r>
+        <w:rPr>
+          <w:lang w:val="en-US"/>
+        </w:rPr>
+        <w:t>*Integrate a Basic NLP Library (Optional but Recommended</w:t>
+      </w:r>
+      <w:proofErr w:type="gramStart"/>
+      <w:r>
+        <w:rPr>
+          <w:lang w:val="en-US"/>
+        </w:rPr>
+        <w:t>):*</w:t>
+      </w:r>
+      <w:proofErr w:type="gramEnd"/>
+      <w:r>
+        <w:rPr>
+          <w:lang w:val="en-US"/>
+        </w:rPr>
+        <w:t>*</w:t>
+      </w:r>
+    </w:p>
+    <w:p>
+      <w:pPr>
+        <w:rPr>
+          <w:lang w:val="en-US"/>
+        </w:rPr>
+      </w:pPr>
+      <w:r>
+        <w:rPr>
+          <w:lang w:val="en-US"/>
+        </w:rPr>
+        <w:t xml:space="preserve">    *   To add more variety, I can use a lightweight NLP library like `compromise`.</w:t>
+      </w:r>
+    </w:p>
+    <w:p>
+      <w:pPr>
+        <w:rPr>
+          <w:lang w:val="en-US"/>
+        </w:rPr>
+      </w:pPr>
+      <w:r>
+        <w:rPr>
+          <w:lang w:val="en-US"/>
+        </w:rPr>
+        <w:lastRenderedPageBreak/>
+        <w:t xml:space="preserve">    *   This can help rephrase sentences or understand the structure of the user's query better, leading to more varied and less repetitive responses.</w:t>
+      </w:r>
+    </w:p>
+    <w:p>
+      <w:pPr>
+        <w:rPr>
+          <w:lang w:val="en-US"/>
+        </w:rPr>
+      </w:pPr>
+    </w:p>
+    <w:p>
+      <w:pPr>
+        <w:rPr>
+          <w:lang w:val="en-US"/>
+        </w:rPr>
+      </w:pPr>
+      <w:r>
+        <w:rPr>
+          <w:lang w:val="en-US"/>
+        </w:rPr>
+        <w:t>2</w:t>
+      </w:r>
+      <w:proofErr w:type="gramStart"/>
+      <w:r>
+        <w:rPr>
+          <w:lang w:val="en-US"/>
+        </w:rPr>
+        <w:t>.  *</w:t>
+      </w:r>
+      <w:proofErr w:type="gramEnd"/>
+      <w:r>
+        <w:rPr>
+          <w:lang w:val="en-US"/>
+        </w:rPr>
+        <w:t xml:space="preserve">*Review and Refine </w:t>
+      </w:r>
+      <w:proofErr w:type="gramStart"/>
+      <w:r>
+        <w:rPr>
+          <w:lang w:val="en-US"/>
+        </w:rPr>
+        <w:t>Prompts:*</w:t>
+      </w:r>
+      <w:proofErr w:type="gramEnd"/>
+      <w:r>
+        <w:rPr>
+          <w:lang w:val="en-US"/>
+        </w:rPr>
+        <w:t>*</w:t>
+      </w:r>
+    </w:p>
+    <w:p>
+      <w:pPr>
+        <w:rPr>
+          <w:lang w:val="en-US"/>
+        </w:rPr>
+      </w:pPr>
+      <w:r>
+        <w:rPr>
+          <w:lang w:val="en-US"/>
+        </w:rPr>
+        <w:t xml:space="preserve">    *   Once the mechanics are in place, we'll do a final review of the prompts and personality definitions to ensure the agent's communication style is as natural and engaging as possible.</w:t>
+      </w:r>
+    </w:p>
+    <w:p>
+      <w:pPr>
+        <w:rPr>
+          <w:lang w:val="en-US"/>
+        </w:rPr>
+      </w:pPr>
+    </w:p>
+    <w:p>
+      <w:pPr>
+        <w:rPr>
+          <w:lang w:val="en-US"/>
+        </w:rPr>
+      </w:pPr>
+      <w:r>
+        <w:rPr>
+          <w:lang w:val="en-US"/>
+        </w:rPr>
+        <w:t>This plan tackles all three of your points in a logical order, building upon each step. The result will be an agent that is not just a command-line tool but a more engaging and human-like conversational partner.</w:t>
+      </w:r>
+    </w:p>
+    <w:p>
+      <w:pPr>
+        <w:rPr>
+          <w:lang w:val="en-US"/>
+        </w:rPr>
+      </w:pPr>
+    </w:p>
+    <w:p>
+      <w:pPr>
+        <w:rPr>
+          <w:lang w:val="en-US"/>
+        </w:rPr>
+      </w:pPr>
+      <w:r>
+        <w:rPr>
+          <w:lang w:val="en-US"/>
+        </w:rPr>
+        <w:t>Shall I begin with **Phase 1**?</w:t>
+      </w:r>
+    </w:p>
+    <w:p>
+      <w:pPr>
+        <w:rPr>
+          <w:lang w:val="en-US"/>
+        </w:rPr>
+      </w:pPr>
+    </w:p>
+    <w:p>
+      <w:pPr>
+        <w:rPr>
+          <w:lang w:val="en-US"/>
+        </w:rPr>
+      </w:pPr>
+      <w:r>
+        <w:rPr>
+          <w:lang w:val="en-US"/>
+        </w:rPr>
         <w:t>Ignacio Tejera</w:t>
       </w:r>
     </w:p>
     <w:p>
-      <w:r>
-        <w:lastRenderedPageBreak/>
+      <w:pPr>
+        <w:rPr>
+          <w:lang w:val="en-US"/>
+        </w:rPr>
+      </w:pPr>
+      <w:r>
+        <w:rPr>
+          <w:lang w:val="en-US"/>
+        </w:rPr>
         <w:t>20</w:t>
       </w:r>
       <w:r>
+        <w:rPr>
+          <w:lang w:val="en-US"/>
+        </w:rPr>
         <w:t>.0</w:t>
       </w:r>
       <w:r>
+        <w:rPr>
+          <w:lang w:val="en-US"/>
+        </w:rPr>
         <w:t>6</w:t>
       </w:r>
       <w:r>
+        <w:rPr>
+          <w:lang w:val="en-US"/>
+        </w:rPr>
         <w:t>.202</w:t>
       </w:r>
       <w:r>
+        <w:rPr>
+          <w:lang w:val="en-US"/>
+        </w:rPr>
         <w:t>5</w:t>
       </w:r>
     </w:p>
-    <w:p/>
+    <w:p>
+      <w:pPr>
+        <w:rPr>
+          <w:lang w:val="en-US"/>
+        </w:rPr>
+      </w:pPr>
+    </w:p>
     <w:sectPr>
       <w:pgSz w:w="11906" w:h="16838"/>
       <w:pgMar w:top="1417" w:right="1417" w:bottom="1417" w:left="1417" w:header="708" w:footer="708" w:gutter="0"/>
@@ -1931,6 +2749,7 @@
   <w:style w:type="character" w:default="1" w:styleId="Standardskriftforavsnitt">
     <w:name w:val="Default Paragraph Font"/>
     <w:uiPriority w:val="1"/>
+    <w:semiHidden/>
     <w:unhideWhenUsed/>
   </w:style>
   <w:style w:type="table" w:default="1" w:styleId="Vanligtabell">

</xml_diff>